<commit_message>
Reordered Qs, Changed template
</commit_message>
<xml_diff>
--- a/docassemble/HomeLineMNSecurityDepositDemandLetter/data/templates/request_for_security_deposit.docx
+++ b/docassemble/HomeLineMNSecurityDepositDemandLetter/data/templates/request_for_security_deposit.docx
@@ -211,6 +211,93 @@
         <w:rPr>
           <w:rFonts w:ascii="Times New Roman" w:hAnsi="Times New Roman" w:cs="Times New Roman"/>
         </w:rPr>
+        <w:t>[0</w:t>
+      </w:r>
+      <w:proofErr w:type="gramStart"/>
+      <w:r>
+        <w:rPr>
+          <w:rFonts w:ascii="Times New Roman" w:hAnsi="Times New Roman" w:cs="Times New Roman"/>
+        </w:rPr>
+        <w:t>].</w:t>
+      </w:r>
+      <w:proofErr w:type="spellStart"/>
+      <w:r>
+        <w:rPr>
+          <w:rFonts w:ascii="Times New Roman" w:hAnsi="Times New Roman" w:cs="Times New Roman"/>
+        </w:rPr>
+        <w:t>address</w:t>
+      </w:r>
+      <w:proofErr w:type="gramEnd"/>
+      <w:r>
+        <w:rPr>
+          <w:rFonts w:ascii="Times New Roman" w:hAnsi="Times New Roman" w:cs="Times New Roman"/>
+        </w:rPr>
+        <w:t>.line_</w:t>
+      </w:r>
+      <w:proofErr w:type="gramStart"/>
+      <w:r>
+        <w:rPr>
+          <w:rFonts w:ascii="Times New Roman" w:hAnsi="Times New Roman" w:cs="Times New Roman"/>
+        </w:rPr>
+        <w:t>two</w:t>
+      </w:r>
+      <w:proofErr w:type="spellEnd"/>
+      <w:r>
+        <w:rPr>
+          <w:rFonts w:ascii="Times New Roman" w:hAnsi="Times New Roman" w:cs="Times New Roman"/>
+        </w:rPr>
+        <w:t>() }</w:t>
+      </w:r>
+      <w:proofErr w:type="gramEnd"/>
+      <w:r>
+        <w:rPr>
+          <w:rFonts w:ascii="Times New Roman" w:hAnsi="Times New Roman" w:cs="Times New Roman"/>
+        </w:rPr>
+        <w:t>}</w:t>
+      </w:r>
+    </w:p>
+    <w:p>
+      <w:pPr>
+        <w:rPr>
+          <w:rFonts w:ascii="Times New Roman" w:hAnsi="Times New Roman" w:cs="Times New Roman"/>
+        </w:rPr>
+      </w:pPr>
+    </w:p>
+    <w:p>
+      <w:pPr>
+        <w:rPr>
+          <w:rFonts w:ascii="Times New Roman" w:hAnsi="Times New Roman" w:cs="Times New Roman"/>
+          <w:b/>
+          <w:bCs/>
+        </w:rPr>
+      </w:pPr>
+      <w:r>
+        <w:rPr>
+          <w:rFonts w:ascii="Times New Roman" w:hAnsi="Times New Roman" w:cs="Times New Roman"/>
+          <w:b/>
+          <w:bCs/>
+        </w:rPr>
+        <w:t>Tenant Information:</w:t>
+      </w:r>
+    </w:p>
+    <w:p>
+      <w:pPr>
+        <w:rPr>
+          <w:rFonts w:ascii="Times New Roman" w:hAnsi="Times New Roman" w:cs="Times New Roman"/>
+        </w:rPr>
+      </w:pPr>
+      <w:proofErr w:type="gramStart"/>
+      <w:r>
+        <w:rPr>
+          <w:rFonts w:ascii="Times New Roman" w:hAnsi="Times New Roman" w:cs="Times New Roman"/>
+        </w:rPr>
+        <w:t>{{ users</w:t>
+      </w:r>
+      <w:proofErr w:type="gramEnd"/>
+      <w:r>
+        <w:rPr>
+          <w:rFonts w:ascii="Times New Roman" w:hAnsi="Times New Roman" w:cs="Times New Roman"/>
+        </w:rPr>
         <w:t>[0].</w:t>
       </w:r>
       <w:proofErr w:type="spellStart"/>
@@ -250,6 +337,87 @@
           <w:rFonts w:ascii="Times New Roman" w:hAnsi="Times New Roman" w:cs="Times New Roman"/>
         </w:rPr>
       </w:pPr>
+      <w:proofErr w:type="gramStart"/>
+      <w:r>
+        <w:rPr>
+          <w:rFonts w:ascii="Times New Roman" w:hAnsi="Times New Roman" w:cs="Times New Roman"/>
+        </w:rPr>
+        <w:t>{{ users</w:t>
+      </w:r>
+      <w:proofErr w:type="gramEnd"/>
+      <w:r>
+        <w:rPr>
+          <w:rFonts w:ascii="Times New Roman" w:hAnsi="Times New Roman" w:cs="Times New Roman"/>
+        </w:rPr>
+        <w:t>[0</w:t>
+      </w:r>
+      <w:proofErr w:type="gramStart"/>
+      <w:r>
+        <w:rPr>
+          <w:rFonts w:ascii="Times New Roman" w:hAnsi="Times New Roman" w:cs="Times New Roman"/>
+        </w:rPr>
+        <w:t>].</w:t>
+      </w:r>
+      <w:proofErr w:type="spellStart"/>
+      <w:r>
+        <w:rPr>
+          <w:rFonts w:ascii="Times New Roman" w:hAnsi="Times New Roman" w:cs="Times New Roman"/>
+        </w:rPr>
+        <w:t>address</w:t>
+      </w:r>
+      <w:proofErr w:type="gramEnd"/>
+      <w:r>
+        <w:rPr>
+          <w:rFonts w:ascii="Times New Roman" w:hAnsi="Times New Roman" w:cs="Times New Roman"/>
+        </w:rPr>
+        <w:t>.line_</w:t>
+      </w:r>
+      <w:proofErr w:type="gramStart"/>
+      <w:r>
+        <w:rPr>
+          <w:rFonts w:ascii="Times New Roman" w:hAnsi="Times New Roman" w:cs="Times New Roman"/>
+        </w:rPr>
+        <w:t>one</w:t>
+      </w:r>
+      <w:proofErr w:type="spellEnd"/>
+      <w:r>
+        <w:rPr>
+          <w:rFonts w:ascii="Times New Roman" w:hAnsi="Times New Roman" w:cs="Times New Roman"/>
+        </w:rPr>
+        <w:t>() }</w:t>
+      </w:r>
+      <w:proofErr w:type="gramEnd"/>
+      <w:r>
+        <w:rPr>
+          <w:rFonts w:ascii="Times New Roman" w:hAnsi="Times New Roman" w:cs="Times New Roman"/>
+        </w:rPr>
+        <w:t>}</w:t>
+      </w:r>
+    </w:p>
+    <w:p>
+      <w:pPr>
+        <w:rPr>
+          <w:rFonts w:ascii="Times New Roman" w:hAnsi="Times New Roman" w:cs="Times New Roman"/>
+        </w:rPr>
+      </w:pPr>
+      <w:r>
+        <w:rPr>
+          <w:rFonts w:ascii="Times New Roman" w:hAnsi="Times New Roman" w:cs="Times New Roman"/>
+        </w:rPr>
+        <w:t>{{ users[0].</w:t>
+      </w:r>
+      <w:r>
+        <w:rPr>
+          <w:rFonts w:ascii="Times New Roman" w:hAnsi="Times New Roman" w:cs="Times New Roman"/>
+        </w:rPr>
+        <w:t>address.line_two</w:t>
+      </w:r>
+      <w:r>
+        <w:rPr>
+          <w:rFonts w:ascii="Times New Roman" w:hAnsi="Times New Roman" w:cs="Times New Roman"/>
+        </w:rPr>
+        <w:t>() }}</w:t>
+      </w:r>
     </w:p>
     <w:p>
       <w:pPr>
@@ -259,179 +427,15 @@
           <w:bCs/>
         </w:rPr>
       </w:pPr>
-      <w:r>
+    </w:p>
+    <w:p>
+      <w:pPr>
         <w:rPr>
           <w:rFonts w:ascii="Times New Roman" w:hAnsi="Times New Roman" w:cs="Times New Roman"/>
           <w:b/>
           <w:bCs/>
         </w:rPr>
-        <w:t>Tenant Information:</w:t>
-      </w:r>
-    </w:p>
-    <w:p>
-      <w:pPr>
-        <w:rPr>
-          <w:rFonts w:ascii="Times New Roman" w:hAnsi="Times New Roman" w:cs="Times New Roman"/>
-        </w:rPr>
-      </w:pPr>
-      <w:proofErr w:type="gramStart"/>
-      <w:r>
-        <w:rPr>
-          <w:rFonts w:ascii="Times New Roman" w:hAnsi="Times New Roman" w:cs="Times New Roman"/>
-        </w:rPr>
-        <w:t>{{ users</w:t>
-      </w:r>
-      <w:proofErr w:type="gramEnd"/>
-      <w:r>
-        <w:rPr>
-          <w:rFonts w:ascii="Times New Roman" w:hAnsi="Times New Roman" w:cs="Times New Roman"/>
-        </w:rPr>
-        <w:t>[0].</w:t>
-      </w:r>
-      <w:proofErr w:type="spellStart"/>
-      <w:proofErr w:type="gramStart"/>
-      <w:r>
-        <w:rPr>
-          <w:rFonts w:ascii="Times New Roman" w:hAnsi="Times New Roman" w:cs="Times New Roman"/>
-        </w:rPr>
-        <w:t>name.full</w:t>
-      </w:r>
-      <w:proofErr w:type="spellEnd"/>
-      <w:proofErr w:type="gramEnd"/>
-      <w:r>
-        <w:rPr>
-          <w:rFonts w:ascii="Times New Roman" w:hAnsi="Times New Roman" w:cs="Times New Roman"/>
-        </w:rPr>
-        <w:t>(</w:t>
-      </w:r>
-      <w:proofErr w:type="gramStart"/>
-      <w:r>
-        <w:rPr>
-          <w:rFonts w:ascii="Times New Roman" w:hAnsi="Times New Roman" w:cs="Times New Roman"/>
-        </w:rPr>
-        <w:t>) }</w:t>
-      </w:r>
-      <w:proofErr w:type="gramEnd"/>
-      <w:r>
-        <w:rPr>
-          <w:rFonts w:ascii="Times New Roman" w:hAnsi="Times New Roman" w:cs="Times New Roman"/>
-        </w:rPr>
-        <w:t>}</w:t>
-      </w:r>
-    </w:p>
-    <w:p>
-      <w:pPr>
-        <w:rPr>
-          <w:rFonts w:ascii="Times New Roman" w:hAnsi="Times New Roman" w:cs="Times New Roman"/>
-        </w:rPr>
-      </w:pPr>
-      <w:proofErr w:type="gramStart"/>
-      <w:r>
-        <w:rPr>
-          <w:rFonts w:ascii="Times New Roman" w:hAnsi="Times New Roman" w:cs="Times New Roman"/>
-        </w:rPr>
-        <w:t>{{ users</w:t>
-      </w:r>
-      <w:proofErr w:type="gramEnd"/>
-      <w:r>
-        <w:rPr>
-          <w:rFonts w:ascii="Times New Roman" w:hAnsi="Times New Roman" w:cs="Times New Roman"/>
-        </w:rPr>
-        <w:t>[0</w:t>
-      </w:r>
-      <w:proofErr w:type="gramStart"/>
-      <w:r>
-        <w:rPr>
-          <w:rFonts w:ascii="Times New Roman" w:hAnsi="Times New Roman" w:cs="Times New Roman"/>
-        </w:rPr>
-        <w:t>].</w:t>
-      </w:r>
-      <w:proofErr w:type="spellStart"/>
-      <w:r>
-        <w:rPr>
-          <w:rFonts w:ascii="Times New Roman" w:hAnsi="Times New Roman" w:cs="Times New Roman"/>
-        </w:rPr>
-        <w:t>address</w:t>
-      </w:r>
-      <w:proofErr w:type="gramEnd"/>
-      <w:r>
-        <w:rPr>
-          <w:rFonts w:ascii="Times New Roman" w:hAnsi="Times New Roman" w:cs="Times New Roman"/>
-        </w:rPr>
-        <w:t>.line_</w:t>
-      </w:r>
-      <w:proofErr w:type="gramStart"/>
-      <w:r>
-        <w:rPr>
-          <w:rFonts w:ascii="Times New Roman" w:hAnsi="Times New Roman" w:cs="Times New Roman"/>
-        </w:rPr>
-        <w:t>one</w:t>
-      </w:r>
-      <w:proofErr w:type="spellEnd"/>
-      <w:r>
-        <w:rPr>
-          <w:rFonts w:ascii="Times New Roman" w:hAnsi="Times New Roman" w:cs="Times New Roman"/>
-        </w:rPr>
-        <w:t>() }</w:t>
-      </w:r>
-      <w:proofErr w:type="gramEnd"/>
-      <w:r>
-        <w:rPr>
-          <w:rFonts w:ascii="Times New Roman" w:hAnsi="Times New Roman" w:cs="Times New Roman"/>
-        </w:rPr>
-        <w:t>}</w:t>
-      </w:r>
-    </w:p>
-    <w:p>
-      <w:pPr>
-        <w:rPr>
-          <w:rFonts w:ascii="Times New Roman" w:hAnsi="Times New Roman" w:cs="Times New Roman"/>
-        </w:rPr>
-      </w:pPr>
-      <w:proofErr w:type="gramStart"/>
-      <w:r>
-        <w:rPr>
-          <w:rFonts w:ascii="Times New Roman" w:hAnsi="Times New Roman" w:cs="Times New Roman"/>
-        </w:rPr>
-        <w:t>{{ users</w:t>
-      </w:r>
-      <w:proofErr w:type="gramEnd"/>
-      <w:r>
-        <w:rPr>
-          <w:rFonts w:ascii="Times New Roman" w:hAnsi="Times New Roman" w:cs="Times New Roman"/>
-        </w:rPr>
-        <w:t>[0].</w:t>
-      </w:r>
-      <w:proofErr w:type="spellStart"/>
-      <w:proofErr w:type="gramStart"/>
-      <w:r>
-        <w:rPr>
-          <w:rFonts w:ascii="Times New Roman" w:hAnsi="Times New Roman" w:cs="Times New Roman"/>
-        </w:rPr>
-        <w:t>name.full</w:t>
-      </w:r>
-      <w:proofErr w:type="spellEnd"/>
-      <w:proofErr w:type="gramEnd"/>
-      <w:r>
-        <w:rPr>
-          <w:rFonts w:ascii="Times New Roman" w:hAnsi="Times New Roman" w:cs="Times New Roman"/>
-        </w:rPr>
-        <w:t>(</w:t>
-      </w:r>
-      <w:proofErr w:type="gramStart"/>
-      <w:r>
-        <w:rPr>
-          <w:rFonts w:ascii="Times New Roman" w:hAnsi="Times New Roman" w:cs="Times New Roman"/>
-        </w:rPr>
-        <w:t>) }</w:t>
-      </w:r>
-      <w:proofErr w:type="gramEnd"/>
-      <w:r>
-        <w:rPr>
-          <w:rFonts w:ascii="Times New Roman" w:hAnsi="Times New Roman" w:cs="Times New Roman"/>
-        </w:rPr>
-        <w:t>}</w:t>
-      </w:r>
+      </w:pPr>
     </w:p>
     <w:p>
       <w:pPr>
@@ -446,24 +450,6 @@
       <w:pPr>
         <w:rPr>
           <w:rFonts w:ascii="Times New Roman" w:hAnsi="Times New Roman" w:cs="Times New Roman"/>
-          <w:b/>
-          <w:bCs/>
-        </w:rPr>
-      </w:pPr>
-    </w:p>
-    <w:p>
-      <w:pPr>
-        <w:rPr>
-          <w:rFonts w:ascii="Times New Roman" w:hAnsi="Times New Roman" w:cs="Times New Roman"/>
-          <w:b/>
-          <w:bCs/>
-        </w:rPr>
-      </w:pPr>
-    </w:p>
-    <w:p>
-      <w:pPr>
-        <w:rPr>
-          <w:rFonts w:ascii="Times New Roman" w:hAnsi="Times New Roman" w:cs="Times New Roman"/>
         </w:rPr>
       </w:pPr>
       <w:r>
@@ -560,12 +546,21 @@
         </w:rPr>
         <w:t xml:space="preserve">}}, of {{ </w:t>
       </w:r>
-      <w:r>
-        <w:rPr>
-          <w:rFonts w:ascii="Times New Roman" w:hAnsi="Times New Roman" w:cs="Times New Roman"/>
-        </w:rPr>
-        <w:t>month_of(</w:t>
-      </w:r>
+      <w:proofErr w:type="spellStart"/>
+      <w:r>
+        <w:rPr>
+          <w:rFonts w:ascii="Times New Roman" w:hAnsi="Times New Roman" w:cs="Times New Roman"/>
+        </w:rPr>
+        <w:t>month_of</w:t>
+      </w:r>
+      <w:proofErr w:type="spellEnd"/>
+      <w:r>
+        <w:rPr>
+          <w:rFonts w:ascii="Times New Roman" w:hAnsi="Times New Roman" w:cs="Times New Roman"/>
+        </w:rPr>
+        <w:t>(</w:t>
+      </w:r>
+      <w:proofErr w:type="spellStart"/>
       <w:r>
         <w:rPr>
           <w:rFonts w:ascii="Times New Roman" w:hAnsi="Times New Roman" w:cs="Times New Roman"/>
@@ -584,6 +579,7 @@
         </w:rPr>
         <w:t>out</w:t>
       </w:r>
+      <w:proofErr w:type="spellEnd"/>
       <w:r>
         <w:rPr>
           <w:rFonts w:ascii="Times New Roman" w:hAnsi="Times New Roman" w:cs="Times New Roman"/>
@@ -630,12 +626,14 @@
         </w:rPr>
         <w:t>(</w:t>
       </w:r>
+      <w:proofErr w:type="spellStart"/>
       <w:r>
         <w:rPr>
           <w:rFonts w:ascii="Times New Roman" w:hAnsi="Times New Roman" w:cs="Times New Roman"/>
         </w:rPr>
         <w:t>move_out</w:t>
       </w:r>
+      <w:proofErr w:type="spellEnd"/>
       <w:r>
         <w:rPr>
           <w:rFonts w:ascii="Times New Roman" w:hAnsi="Times New Roman" w:cs="Times New Roman"/>

</xml_diff>